<commit_message>
Updated Hyperlinks on docx files.
</commit_message>
<xml_diff>
--- a/assets/references/referenceList.docx
+++ b/assets/references/referenceList.docx
@@ -37,6 +37,7 @@
                 <w:szCs w:val="32"/>
               </w:rPr>
             </w:pPr>
+            <w:bookmarkStart w:id="0" w:name="_GoBack" w:colFirst="0" w:colLast="0"/>
             <w:r>
               <w:rPr>
                 <w:rFonts w:ascii="PT Sans" w:hAnsi="PT Sans" w:cs="Times New Roman"/>
@@ -66,45 +67,14 @@
                 <w:szCs w:val="32"/>
               </w:rPr>
             </w:pPr>
-            <w:proofErr w:type="spellStart"/>
-            <w:r>
-              <w:rPr>
-                <w:rFonts w:ascii="PT Sans" w:hAnsi="PT Sans" w:cs="Times New Roman"/>
-                <w:color w:val="383939"/>
-                <w:sz w:val="32"/>
-                <w:szCs w:val="32"/>
-              </w:rPr>
-              <w:t>Mygel</w:t>
-            </w:r>
-            <w:proofErr w:type="spellEnd"/>
-            <w:r>
-              <w:rPr>
-                <w:rFonts w:ascii="PT Sans" w:hAnsi="PT Sans" w:cs="Times New Roman"/>
-                <w:color w:val="383939"/>
-                <w:sz w:val="32"/>
-                <w:szCs w:val="32"/>
-              </w:rPr>
-              <w:t xml:space="preserve"> </w:t>
-            </w:r>
-            <w:proofErr w:type="spellStart"/>
-            <w:r>
-              <w:rPr>
-                <w:rFonts w:ascii="PT Sans" w:hAnsi="PT Sans" w:cs="Times New Roman"/>
-                <w:color w:val="383939"/>
-                <w:sz w:val="32"/>
-                <w:szCs w:val="32"/>
-              </w:rPr>
-              <w:t>Bergstresser</w:t>
-            </w:r>
-            <w:proofErr w:type="spellEnd"/>
-            <w:r>
-              <w:rPr>
-                <w:rFonts w:ascii="PT Sans" w:hAnsi="PT Sans" w:cs="Times New Roman"/>
-                <w:color w:val="383939"/>
-                <w:sz w:val="32"/>
-                <w:szCs w:val="32"/>
-              </w:rPr>
-              <w:t xml:space="preserve"> </w:t>
+            <w:r>
+              <w:rPr>
+                <w:rFonts w:ascii="PT Sans" w:hAnsi="PT Sans" w:cs="Times New Roman"/>
+                <w:color w:val="383939"/>
+                <w:sz w:val="32"/>
+                <w:szCs w:val="32"/>
+              </w:rPr>
+              <w:t xml:space="preserve">Mygel Bergstresser </w:t>
             </w:r>
           </w:p>
           <w:p>
@@ -162,7 +132,6 @@
               <w:t xml:space="preserve"> at </w:t>
             </w:r>
             <w:hyperlink r:id="rId7" w:history="1">
-              <w:proofErr w:type="spellStart"/>
               <w:r>
                 <w:rPr>
                   <w:rStyle w:val="Hyperlink"/>
@@ -170,17 +139,7 @@
                   <w:sz w:val="32"/>
                   <w:szCs w:val="32"/>
                 </w:rPr>
-                <w:t>Efelle</w:t>
-              </w:r>
-              <w:proofErr w:type="spellEnd"/>
-              <w:r>
-                <w:rPr>
-                  <w:rStyle w:val="Hyperlink"/>
-                  <w:rFonts w:ascii="PT Sans" w:hAnsi="PT Sans" w:cs="Times New Roman"/>
-                  <w:sz w:val="32"/>
-                  <w:szCs w:val="32"/>
-                </w:rPr>
-                <w:t xml:space="preserve"> Creative</w:t>
+                <w:t>Efelle Creative</w:t>
               </w:r>
             </w:hyperlink>
           </w:p>
@@ -356,19 +315,8 @@
                 <w:sz w:val="32"/>
                 <w:szCs w:val="32"/>
               </w:rPr>
-              <w:t xml:space="preserve">Trevor </w:t>
-            </w:r>
-            <w:proofErr w:type="spellStart"/>
-            <w:r>
-              <w:rPr>
-                <w:rFonts w:ascii="PT Sans" w:hAnsi="PT Sans" w:cs="Times New Roman"/>
-                <w:color w:val="383939"/>
-                <w:sz w:val="32"/>
-                <w:szCs w:val="32"/>
-              </w:rPr>
-              <w:t>Holewinski</w:t>
-            </w:r>
-            <w:proofErr w:type="spellEnd"/>
+              <w:t>Trevor Holewinski</w:t>
+            </w:r>
           </w:p>
           <w:p>
             <w:pPr>
@@ -398,7 +346,6 @@
               <w:t xml:space="preserve">/Web Developer at </w:t>
             </w:r>
             <w:hyperlink r:id="rId10" w:history="1">
-              <w:proofErr w:type="spellStart"/>
               <w:r>
                 <w:rPr>
                   <w:rStyle w:val="Hyperlink"/>
@@ -406,17 +353,7 @@
                   <w:sz w:val="32"/>
                   <w:szCs w:val="32"/>
                 </w:rPr>
-                <w:t>Holewinski</w:t>
-              </w:r>
-              <w:proofErr w:type="spellEnd"/>
-              <w:r>
-                <w:rPr>
-                  <w:rStyle w:val="Hyperlink"/>
-                  <w:rFonts w:ascii="PT Sans" w:hAnsi="PT Sans" w:cs="Times New Roman"/>
-                  <w:sz w:val="32"/>
-                  <w:szCs w:val="32"/>
-                </w:rPr>
-                <w:t xml:space="preserve"> Group</w:t>
+                <w:t>Holewinski Group</w:t>
               </w:r>
             </w:hyperlink>
           </w:p>
@@ -588,9 +525,8 @@
                 <w:szCs w:val="28"/>
                 <w:shd w:val="clear" w:color="auto" w:fill="FFFFFF"/>
               </w:rPr>
-              <w:t xml:space="preserve"> WordPress, </w:t>
-            </w:r>
-            <w:proofErr w:type="spellStart"/>
+              <w:t xml:space="preserve"> WordPress, Javascript and several other languages. I highly recommend him!</w:t>
+            </w:r>
             <w:r>
               <w:rPr>
                 <w:rFonts w:ascii="Helvetica" w:eastAsia="Times New Roman" w:hAnsi="Helvetica" w:cs="Times New Roman"/>
@@ -599,27 +535,6 @@
                 <w:szCs w:val="28"/>
                 <w:shd w:val="clear" w:color="auto" w:fill="FFFFFF"/>
               </w:rPr>
-              <w:t>Javascript</w:t>
-            </w:r>
-            <w:proofErr w:type="spellEnd"/>
-            <w:r>
-              <w:rPr>
-                <w:rFonts w:ascii="Helvetica" w:eastAsia="Times New Roman" w:hAnsi="Helvetica" w:cs="Times New Roman"/>
-                <w:color w:val="333333"/>
-                <w:sz w:val="28"/>
-                <w:szCs w:val="28"/>
-                <w:shd w:val="clear" w:color="auto" w:fill="FFFFFF"/>
-              </w:rPr>
-              <w:t xml:space="preserve"> and several other languages. I highly recommend him!</w:t>
-            </w:r>
-            <w:r>
-              <w:rPr>
-                <w:rFonts w:ascii="Helvetica" w:eastAsia="Times New Roman" w:hAnsi="Helvetica" w:cs="Times New Roman"/>
-                <w:color w:val="333333"/>
-                <w:sz w:val="28"/>
-                <w:szCs w:val="28"/>
-                <w:shd w:val="clear" w:color="auto" w:fill="FFFFFF"/>
-              </w:rPr>
               <w:t>”</w:t>
             </w:r>
           </w:p>
@@ -670,19 +585,8 @@
                 <w:szCs w:val="32"/>
               </w:rPr>
               <w:lastRenderedPageBreak/>
-              <w:t xml:space="preserve">Austin </w:t>
-            </w:r>
-            <w:proofErr w:type="spellStart"/>
-            <w:r>
-              <w:rPr>
-                <w:rFonts w:ascii="PT Sans" w:hAnsi="PT Sans" w:cs="Times New Roman"/>
-                <w:color w:val="383939"/>
-                <w:sz w:val="32"/>
-                <w:szCs w:val="32"/>
-              </w:rPr>
-              <w:t>Kettner</w:t>
-            </w:r>
-            <w:proofErr w:type="spellEnd"/>
+              <w:t>Austin Kettner</w:t>
+            </w:r>
           </w:p>
           <w:p>
             <w:pPr>
@@ -722,7 +626,6 @@
               <w:t xml:space="preserve">Position: Agency Owner/Web Developer at </w:t>
             </w:r>
             <w:hyperlink r:id="rId12" w:history="1">
-              <w:proofErr w:type="spellStart"/>
               <w:r>
                 <w:rPr>
                   <w:rStyle w:val="Hyperlink"/>
@@ -732,7 +635,6 @@
                 </w:rPr>
                 <w:t>Wonderkiln</w:t>
               </w:r>
-              <w:proofErr w:type="spellEnd"/>
             </w:hyperlink>
           </w:p>
           <w:p>
@@ -810,19 +712,8 @@
                 <w:sz w:val="32"/>
                 <w:szCs w:val="32"/>
               </w:rPr>
-              <w:t xml:space="preserve">Jeremiah </w:t>
-            </w:r>
-            <w:proofErr w:type="spellStart"/>
-            <w:r>
-              <w:rPr>
-                <w:rFonts w:ascii="PT Sans" w:hAnsi="PT Sans" w:cs="Times New Roman"/>
-                <w:color w:val="383939"/>
-                <w:sz w:val="32"/>
-                <w:szCs w:val="32"/>
-              </w:rPr>
-              <w:t>Landi</w:t>
-            </w:r>
-            <w:proofErr w:type="spellEnd"/>
+              <w:t>Jeremiah Landi</w:t>
+            </w:r>
           </w:p>
           <w:p>
             <w:pPr>
@@ -852,7 +743,6 @@
               <w:t xml:space="preserve">Founder at </w:t>
             </w:r>
             <w:hyperlink r:id="rId14" w:history="1">
-              <w:proofErr w:type="spellStart"/>
               <w:r>
                 <w:rPr>
                   <w:rStyle w:val="Hyperlink"/>
@@ -860,17 +750,7 @@
                   <w:sz w:val="32"/>
                   <w:szCs w:val="32"/>
                 </w:rPr>
-                <w:t>Humphry</w:t>
-              </w:r>
-              <w:proofErr w:type="spellEnd"/>
-              <w:r>
-                <w:rPr>
-                  <w:rStyle w:val="Hyperlink"/>
-                  <w:rFonts w:ascii="PT Sans" w:hAnsi="PT Sans" w:cs="Times New Roman"/>
-                  <w:sz w:val="32"/>
-                  <w:szCs w:val="32"/>
-                </w:rPr>
-                <w:t xml:space="preserve"> Davy</w:t>
+                <w:t>Humphry Davy</w:t>
               </w:r>
             </w:hyperlink>
           </w:p>
@@ -995,29 +875,7 @@
                 <w:szCs w:val="28"/>
                 <w:shd w:val="clear" w:color="auto" w:fill="FFFFFF"/>
               </w:rPr>
-              <w:t>“Matt did work for my company (</w:t>
-            </w:r>
-            <w:proofErr w:type="spellStart"/>
-            <w:r>
-              <w:rPr>
-                <w:rFonts w:ascii="Helvetica" w:eastAsia="Times New Roman" w:hAnsi="Helvetica" w:cs="Times New Roman"/>
-                <w:color w:val="333333"/>
-                <w:sz w:val="28"/>
-                <w:szCs w:val="28"/>
-                <w:shd w:val="clear" w:color="auto" w:fill="FFFFFF"/>
-              </w:rPr>
-              <w:t>Humphry</w:t>
-            </w:r>
-            <w:proofErr w:type="spellEnd"/>
-            <w:r>
-              <w:rPr>
-                <w:rFonts w:ascii="Helvetica" w:eastAsia="Times New Roman" w:hAnsi="Helvetica" w:cs="Times New Roman"/>
-                <w:color w:val="333333"/>
-                <w:sz w:val="28"/>
-                <w:szCs w:val="28"/>
-                <w:shd w:val="clear" w:color="auto" w:fill="FFFFFF"/>
-              </w:rPr>
-              <w:t xml:space="preserve"> Davy) designing and programming a web interface. It involved JavaScript modifications to an HTML5 along with custom CSS3 modifications. </w:t>
+              <w:t>“Matt did work for my company (Humphry Davy) designing and programming a web interface. It involved JavaScript modifications to an HTML5 along with custom CSS3 modifications. </w:t>
             </w:r>
             <w:r>
               <w:rPr>
@@ -1221,19 +1079,8 @@
                   <w:sz w:val="32"/>
                   <w:szCs w:val="32"/>
                 </w:rPr>
-                <w:t xml:space="preserve">Blue </w:t>
+                <w:t>Blue Octo</w:t>
               </w:r>
-              <w:proofErr w:type="spellStart"/>
-              <w:r>
-                <w:rPr>
-                  <w:rStyle w:val="Hyperlink"/>
-                  <w:rFonts w:ascii="PT Sans" w:hAnsi="PT Sans" w:cs="Times New Roman"/>
-                  <w:sz w:val="32"/>
-                  <w:szCs w:val="32"/>
-                </w:rPr>
-                <w:t>Octo</w:t>
-              </w:r>
-              <w:proofErr w:type="spellEnd"/>
             </w:hyperlink>
           </w:p>
           <w:p>
@@ -1252,27 +1099,7 @@
                 <w:sz w:val="32"/>
                 <w:szCs w:val="32"/>
               </w:rPr>
-              <w:t xml:space="preserve">Location: North </w:t>
-            </w:r>
-            <w:proofErr w:type="spellStart"/>
-            <w:r>
-              <w:rPr>
-                <w:rFonts w:ascii="PT Sans" w:hAnsi="PT Sans" w:cs="Times New Roman"/>
-                <w:color w:val="383939"/>
-                <w:sz w:val="32"/>
-                <w:szCs w:val="32"/>
-              </w:rPr>
-              <w:t>Tyneside</w:t>
-            </w:r>
-            <w:proofErr w:type="spellEnd"/>
-            <w:r>
-              <w:rPr>
-                <w:rFonts w:ascii="PT Sans" w:hAnsi="PT Sans" w:cs="Times New Roman"/>
-                <w:color w:val="383939"/>
-                <w:sz w:val="32"/>
-                <w:szCs w:val="32"/>
-              </w:rPr>
-              <w:t>, UK</w:t>
+              <w:t>Location: North Tyneside, UK</w:t>
             </w:r>
           </w:p>
           <w:p>
@@ -1331,25 +1158,7 @@
                   <w:sz w:val="32"/>
                   <w:szCs w:val="32"/>
                 </w:rPr>
-                <w:t>blueocto.co.</w:t>
-              </w:r>
-              <w:r>
-                <w:rPr>
-                  <w:rStyle w:val="Hyperlink"/>
-                  <w:rFonts w:ascii="PT Sans" w:hAnsi="PT Sans" w:cs="Times New Roman"/>
-                  <w:sz w:val="32"/>
-                  <w:szCs w:val="32"/>
-                </w:rPr>
-                <w:t>u</w:t>
-              </w:r>
-              <w:r>
-                <w:rPr>
-                  <w:rStyle w:val="Hyperlink"/>
-                  <w:rFonts w:ascii="PT Sans" w:hAnsi="PT Sans" w:cs="Times New Roman"/>
-                  <w:sz w:val="32"/>
-                  <w:szCs w:val="32"/>
-                </w:rPr>
-                <w:t>k</w:t>
+                <w:t>blueocto.co.uk</w:t>
               </w:r>
             </w:hyperlink>
           </w:p>
@@ -1379,19 +1188,8 @@
                 <w:sz w:val="32"/>
                 <w:szCs w:val="32"/>
               </w:rPr>
-              <w:t xml:space="preserve">Jeff </w:t>
-            </w:r>
-            <w:proofErr w:type="spellStart"/>
-            <w:r>
-              <w:rPr>
-                <w:rFonts w:ascii="PT Sans" w:hAnsi="PT Sans" w:cs="Times New Roman"/>
-                <w:color w:val="383939"/>
-                <w:sz w:val="32"/>
-                <w:szCs w:val="32"/>
-              </w:rPr>
-              <w:t>Winesett</w:t>
-            </w:r>
-            <w:proofErr w:type="spellEnd"/>
+              <w:t>Jeff Winesett</w:t>
+            </w:r>
           </w:p>
           <w:p>
             <w:pPr>
@@ -1412,7 +1210,6 @@
               <w:t xml:space="preserve">Position: Partner/CEO at </w:t>
             </w:r>
             <w:hyperlink r:id="rId20" w:history="1">
-              <w:proofErr w:type="spellStart"/>
               <w:r>
                 <w:rPr>
                   <w:rStyle w:val="Hyperlink"/>
@@ -1422,7 +1219,6 @@
                 </w:rPr>
                 <w:t>SeeSawLabs</w:t>
               </w:r>
-              <w:proofErr w:type="spellEnd"/>
             </w:hyperlink>
           </w:p>
           <w:p>
@@ -1561,7 +1357,6 @@
               <w:t xml:space="preserve">Position: Partner/CTO at </w:t>
             </w:r>
             <w:hyperlink r:id="rId23" w:history="1">
-              <w:proofErr w:type="spellStart"/>
               <w:r>
                 <w:rPr>
                   <w:rStyle w:val="Hyperlink"/>
@@ -1571,7 +1366,6 @@
                 </w:rPr>
                 <w:t>SeeSawLabs</w:t>
               </w:r>
-              <w:proofErr w:type="spellEnd"/>
             </w:hyperlink>
           </w:p>
           <w:p>
@@ -1984,19 +1778,8 @@
                 <w:sz w:val="32"/>
                 <w:szCs w:val="32"/>
               </w:rPr>
-              <w:t xml:space="preserve">Mahmoud </w:t>
-            </w:r>
-            <w:proofErr w:type="spellStart"/>
-            <w:r>
-              <w:rPr>
-                <w:rFonts w:ascii="PT Sans" w:hAnsi="PT Sans" w:cs="Times New Roman"/>
-                <w:color w:val="383939"/>
-                <w:sz w:val="32"/>
-                <w:szCs w:val="32"/>
-              </w:rPr>
-              <w:t>Abdelkader</w:t>
-            </w:r>
-            <w:proofErr w:type="spellEnd"/>
+              <w:t>Mahmoud Abdelkader</w:t>
+            </w:r>
           </w:p>
           <w:p>
             <w:pPr>
@@ -2104,8 +1887,6 @@
                 <w:szCs w:val="32"/>
               </w:rPr>
             </w:pPr>
-            <w:bookmarkStart w:id="0" w:name="_GoBack"/>
-            <w:bookmarkEnd w:id="0"/>
             <w:r>
               <w:rPr>
                 <w:rFonts w:ascii="PT Sans" w:hAnsi="PT Sans" w:cs="Times New Roman"/>
@@ -2135,7 +1916,6 @@
               <w:t xml:space="preserve">Position: Founder, Developer at </w:t>
             </w:r>
             <w:hyperlink r:id="rId33" w:history="1">
-              <w:proofErr w:type="spellStart"/>
               <w:r>
                 <w:rPr>
                   <w:rStyle w:val="Hyperlink"/>
@@ -2145,7 +1925,6 @@
                 </w:rPr>
                 <w:t>Sononaco</w:t>
               </w:r>
-              <w:proofErr w:type="spellEnd"/>
             </w:hyperlink>
           </w:p>
           <w:p>
@@ -2240,6 +2019,7 @@
           </w:p>
         </w:tc>
       </w:tr>
+      <w:bookmarkEnd w:id="0"/>
     </w:tbl>
     <w:p>
       <w:pPr>
@@ -2390,14 +2170,15 @@
       </w:rPr>
       <w:t xml:space="preserve"> — </w:t>
     </w:r>
-    <w:r>
-      <w:rPr>
-        <w:rFonts w:ascii="Helvetica Neue" w:eastAsia="Helvetica Neue" w:hAnsi="Helvetica Neue" w:cs="Helvetica Neue"/>
-        <w:color w:val="000080"/>
-        <w:u w:val="single"/>
-      </w:rPr>
-      <w:t>websitedesignseattle.net</w:t>
-    </w:r>
+    <w:hyperlink r:id="rId1" w:history="1">
+      <w:r>
+        <w:rPr>
+          <w:rStyle w:val="Hyperlink"/>
+          <w:rFonts w:ascii="Helvetica Neue" w:eastAsia="Helvetica Neue" w:hAnsi="Helvetica Neue" w:cs="Helvetica Neue"/>
+        </w:rPr>
+        <w:t>websitedesignseattle.net</w:t>
+      </w:r>
+    </w:hyperlink>
   </w:p>
   <w:p>
     <w:pPr>

</xml_diff>

<commit_message>
Updated to pixel perfection on firefox, chrome. Fixed W3C errors.
</commit_message>
<xml_diff>
--- a/assets/references/referenceList.docx
+++ b/assets/references/referenceList.docx
@@ -37,7 +37,6 @@
                 <w:szCs w:val="32"/>
               </w:rPr>
             </w:pPr>
-            <w:bookmarkStart w:id="0" w:name="_GoBack" w:colFirst="0" w:colLast="0"/>
             <w:r>
               <w:rPr>
                 <w:rFonts w:ascii="PT Sans" w:hAnsi="PT Sans" w:cs="Times New Roman"/>
@@ -67,14 +66,45 @@
                 <w:szCs w:val="32"/>
               </w:rPr>
             </w:pPr>
-            <w:r>
-              <w:rPr>
-                <w:rFonts w:ascii="PT Sans" w:hAnsi="PT Sans" w:cs="Times New Roman"/>
-                <w:color w:val="383939"/>
-                <w:sz w:val="32"/>
-                <w:szCs w:val="32"/>
-              </w:rPr>
-              <w:t xml:space="preserve">Mygel Bergstresser </w:t>
+            <w:proofErr w:type="spellStart"/>
+            <w:r>
+              <w:rPr>
+                <w:rFonts w:ascii="PT Sans" w:hAnsi="PT Sans" w:cs="Times New Roman"/>
+                <w:color w:val="383939"/>
+                <w:sz w:val="32"/>
+                <w:szCs w:val="32"/>
+              </w:rPr>
+              <w:t>Mygel</w:t>
+            </w:r>
+            <w:proofErr w:type="spellEnd"/>
+            <w:r>
+              <w:rPr>
+                <w:rFonts w:ascii="PT Sans" w:hAnsi="PT Sans" w:cs="Times New Roman"/>
+                <w:color w:val="383939"/>
+                <w:sz w:val="32"/>
+                <w:szCs w:val="32"/>
+              </w:rPr>
+              <w:t xml:space="preserve"> </w:t>
+            </w:r>
+            <w:proofErr w:type="spellStart"/>
+            <w:r>
+              <w:rPr>
+                <w:rFonts w:ascii="PT Sans" w:hAnsi="PT Sans" w:cs="Times New Roman"/>
+                <w:color w:val="383939"/>
+                <w:sz w:val="32"/>
+                <w:szCs w:val="32"/>
+              </w:rPr>
+              <w:t>Bergstresser</w:t>
+            </w:r>
+            <w:proofErr w:type="spellEnd"/>
+            <w:r>
+              <w:rPr>
+                <w:rFonts w:ascii="PT Sans" w:hAnsi="PT Sans" w:cs="Times New Roman"/>
+                <w:color w:val="383939"/>
+                <w:sz w:val="32"/>
+                <w:szCs w:val="32"/>
+              </w:rPr>
+              <w:t xml:space="preserve"> </w:t>
             </w:r>
           </w:p>
           <w:p>
@@ -132,6 +162,7 @@
               <w:t xml:space="preserve"> at </w:t>
             </w:r>
             <w:hyperlink r:id="rId7" w:history="1">
+              <w:proofErr w:type="spellStart"/>
               <w:r>
                 <w:rPr>
                   <w:rStyle w:val="Hyperlink"/>
@@ -139,7 +170,17 @@
                   <w:sz w:val="32"/>
                   <w:szCs w:val="32"/>
                 </w:rPr>
-                <w:t>Efelle Creative</w:t>
+                <w:t>Efelle</w:t>
+              </w:r>
+              <w:proofErr w:type="spellEnd"/>
+              <w:r>
+                <w:rPr>
+                  <w:rStyle w:val="Hyperlink"/>
+                  <w:rFonts w:ascii="PT Sans" w:hAnsi="PT Sans" w:cs="Times New Roman"/>
+                  <w:sz w:val="32"/>
+                  <w:szCs w:val="32"/>
+                </w:rPr>
+                <w:t xml:space="preserve"> Creative</w:t>
               </w:r>
             </w:hyperlink>
           </w:p>
@@ -315,8 +356,19 @@
                 <w:sz w:val="32"/>
                 <w:szCs w:val="32"/>
               </w:rPr>
-              <w:t>Trevor Holewinski</w:t>
-            </w:r>
+              <w:t xml:space="preserve">Trevor </w:t>
+            </w:r>
+            <w:proofErr w:type="spellStart"/>
+            <w:r>
+              <w:rPr>
+                <w:rFonts w:ascii="PT Sans" w:hAnsi="PT Sans" w:cs="Times New Roman"/>
+                <w:color w:val="383939"/>
+                <w:sz w:val="32"/>
+                <w:szCs w:val="32"/>
+              </w:rPr>
+              <w:t>Holewinski</w:t>
+            </w:r>
+            <w:proofErr w:type="spellEnd"/>
           </w:p>
           <w:p>
             <w:pPr>
@@ -346,6 +398,7 @@
               <w:t xml:space="preserve">/Web Developer at </w:t>
             </w:r>
             <w:hyperlink r:id="rId10" w:history="1">
+              <w:proofErr w:type="spellStart"/>
               <w:r>
                 <w:rPr>
                   <w:rStyle w:val="Hyperlink"/>
@@ -353,7 +406,17 @@
                   <w:sz w:val="32"/>
                   <w:szCs w:val="32"/>
                 </w:rPr>
-                <w:t>Holewinski Group</w:t>
+                <w:t>Holewinski</w:t>
+              </w:r>
+              <w:proofErr w:type="spellEnd"/>
+              <w:r>
+                <w:rPr>
+                  <w:rStyle w:val="Hyperlink"/>
+                  <w:rFonts w:ascii="PT Sans" w:hAnsi="PT Sans" w:cs="Times New Roman"/>
+                  <w:sz w:val="32"/>
+                  <w:szCs w:val="32"/>
+                </w:rPr>
+                <w:t xml:space="preserve"> Group</w:t>
               </w:r>
             </w:hyperlink>
           </w:p>
@@ -525,8 +588,9 @@
                 <w:szCs w:val="28"/>
                 <w:shd w:val="clear" w:color="auto" w:fill="FFFFFF"/>
               </w:rPr>
-              <w:t xml:space="preserve"> WordPress, Javascript and several other languages. I highly recommend him!</w:t>
-            </w:r>
+              <w:t xml:space="preserve"> WordPress, </w:t>
+            </w:r>
+            <w:proofErr w:type="spellStart"/>
             <w:r>
               <w:rPr>
                 <w:rFonts w:ascii="Helvetica" w:eastAsia="Times New Roman" w:hAnsi="Helvetica" w:cs="Times New Roman"/>
@@ -535,6 +599,27 @@
                 <w:szCs w:val="28"/>
                 <w:shd w:val="clear" w:color="auto" w:fill="FFFFFF"/>
               </w:rPr>
+              <w:t>Javascript</w:t>
+            </w:r>
+            <w:proofErr w:type="spellEnd"/>
+            <w:r>
+              <w:rPr>
+                <w:rFonts w:ascii="Helvetica" w:eastAsia="Times New Roman" w:hAnsi="Helvetica" w:cs="Times New Roman"/>
+                <w:color w:val="333333"/>
+                <w:sz w:val="28"/>
+                <w:szCs w:val="28"/>
+                <w:shd w:val="clear" w:color="auto" w:fill="FFFFFF"/>
+              </w:rPr>
+              <w:t xml:space="preserve"> and several other languages. I highly recommend him!</w:t>
+            </w:r>
+            <w:r>
+              <w:rPr>
+                <w:rFonts w:ascii="Helvetica" w:eastAsia="Times New Roman" w:hAnsi="Helvetica" w:cs="Times New Roman"/>
+                <w:color w:val="333333"/>
+                <w:sz w:val="28"/>
+                <w:szCs w:val="28"/>
+                <w:shd w:val="clear" w:color="auto" w:fill="FFFFFF"/>
+              </w:rPr>
               <w:t>”</w:t>
             </w:r>
           </w:p>
@@ -585,8 +670,19 @@
                 <w:szCs w:val="32"/>
               </w:rPr>
               <w:lastRenderedPageBreak/>
-              <w:t>Austin Kettner</w:t>
-            </w:r>
+              <w:t xml:space="preserve">Austin </w:t>
+            </w:r>
+            <w:proofErr w:type="spellStart"/>
+            <w:r>
+              <w:rPr>
+                <w:rFonts w:ascii="PT Sans" w:hAnsi="PT Sans" w:cs="Times New Roman"/>
+                <w:color w:val="383939"/>
+                <w:sz w:val="32"/>
+                <w:szCs w:val="32"/>
+              </w:rPr>
+              <w:t>Kettner</w:t>
+            </w:r>
+            <w:proofErr w:type="spellEnd"/>
           </w:p>
           <w:p>
             <w:pPr>
@@ -626,6 +722,7 @@
               <w:t xml:space="preserve">Position: Agency Owner/Web Developer at </w:t>
             </w:r>
             <w:hyperlink r:id="rId12" w:history="1">
+              <w:proofErr w:type="spellStart"/>
               <w:r>
                 <w:rPr>
                   <w:rStyle w:val="Hyperlink"/>
@@ -635,6 +732,7 @@
                 </w:rPr>
                 <w:t>Wonderkiln</w:t>
               </w:r>
+              <w:proofErr w:type="spellEnd"/>
             </w:hyperlink>
           </w:p>
           <w:p>
@@ -712,8 +810,19 @@
                 <w:sz w:val="32"/>
                 <w:szCs w:val="32"/>
               </w:rPr>
-              <w:t>Jeremiah Landi</w:t>
-            </w:r>
+              <w:t xml:space="preserve">Jeremiah </w:t>
+            </w:r>
+            <w:proofErr w:type="spellStart"/>
+            <w:r>
+              <w:rPr>
+                <w:rFonts w:ascii="PT Sans" w:hAnsi="PT Sans" w:cs="Times New Roman"/>
+                <w:color w:val="383939"/>
+                <w:sz w:val="32"/>
+                <w:szCs w:val="32"/>
+              </w:rPr>
+              <w:t>Landi</w:t>
+            </w:r>
+            <w:proofErr w:type="spellEnd"/>
           </w:p>
           <w:p>
             <w:pPr>
@@ -743,6 +852,7 @@
               <w:t xml:space="preserve">Founder at </w:t>
             </w:r>
             <w:hyperlink r:id="rId14" w:history="1">
+              <w:proofErr w:type="spellStart"/>
               <w:r>
                 <w:rPr>
                   <w:rStyle w:val="Hyperlink"/>
@@ -750,7 +860,17 @@
                   <w:sz w:val="32"/>
                   <w:szCs w:val="32"/>
                 </w:rPr>
-                <w:t>Humphry Davy</w:t>
+                <w:t>Humphry</w:t>
+              </w:r>
+              <w:proofErr w:type="spellEnd"/>
+              <w:r>
+                <w:rPr>
+                  <w:rStyle w:val="Hyperlink"/>
+                  <w:rFonts w:ascii="PT Sans" w:hAnsi="PT Sans" w:cs="Times New Roman"/>
+                  <w:sz w:val="32"/>
+                  <w:szCs w:val="32"/>
+                </w:rPr>
+                <w:t xml:space="preserve"> Davy</w:t>
               </w:r>
             </w:hyperlink>
           </w:p>
@@ -875,26 +995,9 @@
                 <w:szCs w:val="28"/>
                 <w:shd w:val="clear" w:color="auto" w:fill="FFFFFF"/>
               </w:rPr>
-              <w:t>“Matt did work for my company (Humphry Davy) designing and programming a web interface. It involved JavaScript modifications to an HTML5 along with custom CSS3 modifications. </w:t>
-            </w:r>
-            <w:r>
-              <w:rPr>
-                <w:rFonts w:ascii="Helvetica" w:eastAsia="Times New Roman" w:hAnsi="Helvetica" w:cs="Times New Roman"/>
-                <w:color w:val="333333"/>
-                <w:sz w:val="28"/>
-                <w:szCs w:val="28"/>
-              </w:rPr>
-              <w:br/>
-            </w:r>
-            <w:r>
-              <w:rPr>
-                <w:rFonts w:ascii="Helvetica" w:eastAsia="Times New Roman" w:hAnsi="Helvetica" w:cs="Times New Roman"/>
-                <w:color w:val="333333"/>
-                <w:sz w:val="28"/>
-                <w:szCs w:val="28"/>
-              </w:rPr>
-              <w:br/>
-            </w:r>
+              <w:t>“Matt did work for my company (</w:t>
+            </w:r>
+            <w:proofErr w:type="spellStart"/>
             <w:r>
               <w:rPr>
                 <w:rFonts w:ascii="Helvetica" w:eastAsia="Times New Roman" w:hAnsi="Helvetica" w:cs="Times New Roman"/>
@@ -903,26 +1006,9 @@
                 <w:szCs w:val="28"/>
                 <w:shd w:val="clear" w:color="auto" w:fill="FFFFFF"/>
               </w:rPr>
-              <w:t>He did an excellent job of delivering the features requested and went well beyond what we talked about putting our company needs first! </w:t>
-            </w:r>
-            <w:r>
-              <w:rPr>
-                <w:rFonts w:ascii="Helvetica" w:eastAsia="Times New Roman" w:hAnsi="Helvetica" w:cs="Times New Roman"/>
-                <w:color w:val="333333"/>
-                <w:sz w:val="28"/>
-                <w:szCs w:val="28"/>
-              </w:rPr>
-              <w:br/>
-            </w:r>
-            <w:r>
-              <w:rPr>
-                <w:rFonts w:ascii="Helvetica" w:eastAsia="Times New Roman" w:hAnsi="Helvetica" w:cs="Times New Roman"/>
-                <w:color w:val="333333"/>
-                <w:sz w:val="28"/>
-                <w:szCs w:val="28"/>
-              </w:rPr>
-              <w:br/>
-            </w:r>
+              <w:t>Humphry</w:t>
+            </w:r>
+            <w:proofErr w:type="spellEnd"/>
             <w:r>
               <w:rPr>
                 <w:rFonts w:ascii="Helvetica" w:eastAsia="Times New Roman" w:hAnsi="Helvetica" w:cs="Times New Roman"/>
@@ -931,9 +1017,26 @@
                 <w:szCs w:val="28"/>
                 <w:shd w:val="clear" w:color="auto" w:fill="FFFFFF"/>
               </w:rPr>
-              <w:t xml:space="preserve">He </w:t>
-            </w:r>
-            <w:proofErr w:type="gramStart"/>
+              <w:t xml:space="preserve"> Davy) designing and programming a web interface. It involved JavaScript modifications to an HTML5 along with custom CSS3 modifications. </w:t>
+            </w:r>
+            <w:r>
+              <w:rPr>
+                <w:rFonts w:ascii="Helvetica" w:eastAsia="Times New Roman" w:hAnsi="Helvetica" w:cs="Times New Roman"/>
+                <w:color w:val="333333"/>
+                <w:sz w:val="28"/>
+                <w:szCs w:val="28"/>
+              </w:rPr>
+              <w:br/>
+            </w:r>
+            <w:r>
+              <w:rPr>
+                <w:rFonts w:ascii="Helvetica" w:eastAsia="Times New Roman" w:hAnsi="Helvetica" w:cs="Times New Roman"/>
+                <w:color w:val="333333"/>
+                <w:sz w:val="28"/>
+                <w:szCs w:val="28"/>
+              </w:rPr>
+              <w:br/>
+            </w:r>
             <w:r>
               <w:rPr>
                 <w:rFonts w:ascii="Helvetica" w:eastAsia="Times New Roman" w:hAnsi="Helvetica" w:cs="Times New Roman"/>
@@ -942,9 +1045,26 @@
                 <w:szCs w:val="28"/>
                 <w:shd w:val="clear" w:color="auto" w:fill="FFFFFF"/>
               </w:rPr>
-              <w:t>provide</w:t>
-            </w:r>
-            <w:proofErr w:type="gramEnd"/>
+              <w:t>He did an excellent job of delivering the features requested and went well beyond what we talked about putting our company needs first! </w:t>
+            </w:r>
+            <w:r>
+              <w:rPr>
+                <w:rFonts w:ascii="Helvetica" w:eastAsia="Times New Roman" w:hAnsi="Helvetica" w:cs="Times New Roman"/>
+                <w:color w:val="333333"/>
+                <w:sz w:val="28"/>
+                <w:szCs w:val="28"/>
+              </w:rPr>
+              <w:br/>
+            </w:r>
+            <w:r>
+              <w:rPr>
+                <w:rFonts w:ascii="Helvetica" w:eastAsia="Times New Roman" w:hAnsi="Helvetica" w:cs="Times New Roman"/>
+                <w:color w:val="333333"/>
+                <w:sz w:val="28"/>
+                <w:szCs w:val="28"/>
+              </w:rPr>
+              <w:br/>
+            </w:r>
             <w:r>
               <w:rPr>
                 <w:rFonts w:ascii="Helvetica" w:eastAsia="Times New Roman" w:hAnsi="Helvetica" w:cs="Times New Roman"/>
@@ -953,7 +1073,7 @@
                 <w:szCs w:val="28"/>
                 <w:shd w:val="clear" w:color="auto" w:fill="FFFFFF"/>
               </w:rPr>
-              <w:t xml:space="preserve"> timely updates, worked on the project via Skype with our team, and much more. </w:t>
+              <w:t xml:space="preserve">He </w:t>
             </w:r>
             <w:r>
               <w:rPr>
@@ -961,9 +1081,31 @@
                 <w:color w:val="333333"/>
                 <w:sz w:val="28"/>
                 <w:szCs w:val="28"/>
+                <w:shd w:val="clear" w:color="auto" w:fill="FFFFFF"/>
+              </w:rPr>
+              <w:t>provided</w:t>
+            </w:r>
+            <w:r>
+              <w:rPr>
+                <w:rFonts w:ascii="Helvetica" w:eastAsia="Times New Roman" w:hAnsi="Helvetica" w:cs="Times New Roman"/>
+                <w:color w:val="333333"/>
+                <w:sz w:val="28"/>
+                <w:szCs w:val="28"/>
+                <w:shd w:val="clear" w:color="auto" w:fill="FFFFFF"/>
+              </w:rPr>
+              <w:t xml:space="preserve"> timely updates, worked on the project via Skype with our team, and much more. </w:t>
+            </w:r>
+            <w:r>
+              <w:rPr>
+                <w:rFonts w:ascii="Helvetica" w:eastAsia="Times New Roman" w:hAnsi="Helvetica" w:cs="Times New Roman"/>
+                <w:color w:val="333333"/>
+                <w:sz w:val="28"/>
+                <w:szCs w:val="28"/>
               </w:rPr>
               <w:br/>
             </w:r>
+            <w:bookmarkStart w:id="0" w:name="_GoBack"/>
+            <w:bookmarkEnd w:id="0"/>
             <w:r>
               <w:rPr>
                 <w:rFonts w:ascii="Helvetica" w:eastAsia="Times New Roman" w:hAnsi="Helvetica" w:cs="Times New Roman"/>
@@ -1079,8 +1221,19 @@
                   <w:sz w:val="32"/>
                   <w:szCs w:val="32"/>
                 </w:rPr>
-                <w:t>Blue Octo</w:t>
+                <w:t xml:space="preserve">Blue </w:t>
               </w:r>
+              <w:proofErr w:type="spellStart"/>
+              <w:r>
+                <w:rPr>
+                  <w:rStyle w:val="Hyperlink"/>
+                  <w:rFonts w:ascii="PT Sans" w:hAnsi="PT Sans" w:cs="Times New Roman"/>
+                  <w:sz w:val="32"/>
+                  <w:szCs w:val="32"/>
+                </w:rPr>
+                <w:t>Octo</w:t>
+              </w:r>
+              <w:proofErr w:type="spellEnd"/>
             </w:hyperlink>
           </w:p>
           <w:p>
@@ -1099,7 +1252,27 @@
                 <w:sz w:val="32"/>
                 <w:szCs w:val="32"/>
               </w:rPr>
-              <w:t>Location: North Tyneside, UK</w:t>
+              <w:t xml:space="preserve">Location: North </w:t>
+            </w:r>
+            <w:proofErr w:type="spellStart"/>
+            <w:r>
+              <w:rPr>
+                <w:rFonts w:ascii="PT Sans" w:hAnsi="PT Sans" w:cs="Times New Roman"/>
+                <w:color w:val="383939"/>
+                <w:sz w:val="32"/>
+                <w:szCs w:val="32"/>
+              </w:rPr>
+              <w:t>Tyneside</w:t>
+            </w:r>
+            <w:proofErr w:type="spellEnd"/>
+            <w:r>
+              <w:rPr>
+                <w:rFonts w:ascii="PT Sans" w:hAnsi="PT Sans" w:cs="Times New Roman"/>
+                <w:color w:val="383939"/>
+                <w:sz w:val="32"/>
+                <w:szCs w:val="32"/>
+              </w:rPr>
+              <w:t>, UK</w:t>
             </w:r>
           </w:p>
           <w:p>
@@ -1188,8 +1361,19 @@
                 <w:sz w:val="32"/>
                 <w:szCs w:val="32"/>
               </w:rPr>
-              <w:t>Jeff Winesett</w:t>
-            </w:r>
+              <w:t xml:space="preserve">Jeff </w:t>
+            </w:r>
+            <w:proofErr w:type="spellStart"/>
+            <w:r>
+              <w:rPr>
+                <w:rFonts w:ascii="PT Sans" w:hAnsi="PT Sans" w:cs="Times New Roman"/>
+                <w:color w:val="383939"/>
+                <w:sz w:val="32"/>
+                <w:szCs w:val="32"/>
+              </w:rPr>
+              <w:t>Winesett</w:t>
+            </w:r>
+            <w:proofErr w:type="spellEnd"/>
           </w:p>
           <w:p>
             <w:pPr>
@@ -1210,6 +1394,7 @@
               <w:t xml:space="preserve">Position: Partner/CEO at </w:t>
             </w:r>
             <w:hyperlink r:id="rId20" w:history="1">
+              <w:proofErr w:type="spellStart"/>
               <w:r>
                 <w:rPr>
                   <w:rStyle w:val="Hyperlink"/>
@@ -1219,6 +1404,7 @@
                 </w:rPr>
                 <w:t>SeeSawLabs</w:t>
               </w:r>
+              <w:proofErr w:type="spellEnd"/>
             </w:hyperlink>
           </w:p>
           <w:p>
@@ -1357,6 +1543,7 @@
               <w:t xml:space="preserve">Position: Partner/CTO at </w:t>
             </w:r>
             <w:hyperlink r:id="rId23" w:history="1">
+              <w:proofErr w:type="spellStart"/>
               <w:r>
                 <w:rPr>
                   <w:rStyle w:val="Hyperlink"/>
@@ -1366,6 +1553,7 @@
                 </w:rPr>
                 <w:t>SeeSawLabs</w:t>
               </w:r>
+              <w:proofErr w:type="spellEnd"/>
             </w:hyperlink>
           </w:p>
           <w:p>
@@ -1778,8 +1966,19 @@
                 <w:sz w:val="32"/>
                 <w:szCs w:val="32"/>
               </w:rPr>
-              <w:t>Mahmoud Abdelkader</w:t>
-            </w:r>
+              <w:t xml:space="preserve">Mahmoud </w:t>
+            </w:r>
+            <w:proofErr w:type="spellStart"/>
+            <w:r>
+              <w:rPr>
+                <w:rFonts w:ascii="PT Sans" w:hAnsi="PT Sans" w:cs="Times New Roman"/>
+                <w:color w:val="383939"/>
+                <w:sz w:val="32"/>
+                <w:szCs w:val="32"/>
+              </w:rPr>
+              <w:t>Abdelkader</w:t>
+            </w:r>
+            <w:proofErr w:type="spellEnd"/>
           </w:p>
           <w:p>
             <w:pPr>
@@ -1916,6 +2115,7 @@
               <w:t xml:space="preserve">Position: Founder, Developer at </w:t>
             </w:r>
             <w:hyperlink r:id="rId33" w:history="1">
+              <w:proofErr w:type="spellStart"/>
               <w:r>
                 <w:rPr>
                   <w:rStyle w:val="Hyperlink"/>
@@ -1925,6 +2125,7 @@
                 </w:rPr>
                 <w:t>Sononaco</w:t>
               </w:r>
+              <w:proofErr w:type="spellEnd"/>
             </w:hyperlink>
           </w:p>
           <w:p>
@@ -2019,7 +2220,6 @@
           </w:p>
         </w:tc>
       </w:tr>
-      <w:bookmarkEnd w:id="0"/>
     </w:tbl>
     <w:p>
       <w:pPr>

</xml_diff>